<commit_message>
this is the final doc of "team work" for the meeting in Sonday with Magi,
</commit_message>
<xml_diff>
--- a/עבודת צוות.docx
+++ b/עבודת צוות.docx
@@ -1,6 +1,6 @@
 
 <file path=word/document.xml><?xml version="1.0" encoding="utf-8"?>
-<w:document xmlns:wpc="http://schemas.microsoft.com/office/word/2010/wordprocessingCanvas" xmlns:cx="http://schemas.microsoft.com/office/drawing/2014/chartex" xmlns:mc="http://schemas.openxmlformats.org/markup-compatibility/2006" xmlns:o="urn:schemas-microsoft-com:office:office" xmlns:r="http://schemas.openxmlformats.org/officeDocument/2006/relationships" xmlns:m="http://schemas.openxmlformats.org/officeDocument/2006/math" xmlns:v="urn:schemas-microsoft-com:vml" xmlns:wp14="http://schemas.microsoft.com/office/word/2010/wordprocessingDrawing" xmlns:wp="http://schemas.openxmlformats.org/drawingml/2006/wordprocessingDrawing" xmlns:w10="urn:schemas-microsoft-com:office:word" xmlns:w="http://schemas.openxmlformats.org/wordprocessingml/2006/main" xmlns:w14="http://schemas.microsoft.com/office/word/2010/wordml" xmlns:w15="http://schemas.microsoft.com/office/word/2012/wordml" xmlns:w16se="http://schemas.microsoft.com/office/word/2015/wordml/symex" xmlns:wpg="http://schemas.microsoft.com/office/word/2010/wordprocessingGroup" xmlns:wpi="http://schemas.microsoft.com/office/word/2010/wordprocessingInk" xmlns:wne="http://schemas.microsoft.com/office/word/2006/wordml" xmlns:wps="http://schemas.microsoft.com/office/word/2010/wordprocessingShape" mc:Ignorable="w14 w15 w16se wp14">
+<w:document xmlns:wpc="http://schemas.microsoft.com/office/word/2010/wordprocessingCanvas" xmlns:cx="http://schemas.microsoft.com/office/drawing/2014/chartex" xmlns:cx1="http://schemas.microsoft.com/office/drawing/2015/9/8/chartex" xmlns:cx2="http://schemas.microsoft.com/office/drawing/2015/10/21/chartex" xmlns:cx3="http://schemas.microsoft.com/office/drawing/2016/5/9/chartex" xmlns:cx4="http://schemas.microsoft.com/office/drawing/2016/5/10/chartex" xmlns:cx5="http://schemas.microsoft.com/office/drawing/2016/5/11/chartex" xmlns:cx6="http://schemas.microsoft.com/office/drawing/2016/5/12/chartex" xmlns:cx7="http://schemas.microsoft.com/office/drawing/2016/5/13/chartex" xmlns:cx8="http://schemas.microsoft.com/office/drawing/2016/5/14/chartex" xmlns:mc="http://schemas.openxmlformats.org/markup-compatibility/2006" xmlns:aink="http://schemas.microsoft.com/office/drawing/2016/ink" xmlns:am3d="http://schemas.microsoft.com/office/drawing/2017/model3d" xmlns:o="urn:schemas-microsoft-com:office:office" xmlns:r="http://schemas.openxmlformats.org/officeDocument/2006/relationships" xmlns:m="http://schemas.openxmlformats.org/officeDocument/2006/math" xmlns:v="urn:schemas-microsoft-com:vml" xmlns:wp14="http://schemas.microsoft.com/office/word/2010/wordprocessingDrawing" xmlns:wp="http://schemas.openxmlformats.org/drawingml/2006/wordprocessingDrawing" xmlns:w10="urn:schemas-microsoft-com:office:word" xmlns:w="http://schemas.openxmlformats.org/wordprocessingml/2006/main" xmlns:w14="http://schemas.microsoft.com/office/word/2010/wordml" xmlns:w15="http://schemas.microsoft.com/office/word/2012/wordml" xmlns:w16cid="http://schemas.microsoft.com/office/word/2016/wordml/cid" xmlns:w16se="http://schemas.microsoft.com/office/word/2015/wordml/symex" xmlns:wpg="http://schemas.microsoft.com/office/word/2010/wordprocessingGroup" xmlns:wpi="http://schemas.microsoft.com/office/word/2010/wordprocessingInk" xmlns:wne="http://schemas.microsoft.com/office/word/2006/wordml" xmlns:wps="http://schemas.microsoft.com/office/word/2010/wordprocessingShape" mc:Ignorable="w14 w15 w16se w16cid wp14">
   <w:body>
     <w:p>
       <w:pPr>
@@ -52,7 +52,6 @@
         </w:numPr>
         <w:bidi/>
         <w:rPr>
-          <w:rFonts w:hint="cs"/>
           <w:sz w:val="24"/>
           <w:szCs w:val="24"/>
         </w:rPr>
@@ -73,7 +72,6 @@
         <w:pStyle w:val="a3"/>
         <w:bidi/>
         <w:rPr>
-          <w:rFonts w:hint="cs"/>
           <w:sz w:val="24"/>
           <w:szCs w:val="24"/>
         </w:rPr>
@@ -124,7 +122,6 @@
         </w:numPr>
         <w:bidi/>
         <w:rPr>
-          <w:rFonts w:hint="cs"/>
           <w:sz w:val="24"/>
           <w:szCs w:val="24"/>
         </w:rPr>
@@ -154,7 +151,6 @@
       <w:pPr>
         <w:ind w:left="360"/>
         <w:rPr>
-          <w:rFonts w:hint="cs"/>
           <w:sz w:val="24"/>
           <w:szCs w:val="24"/>
           <w:rtl/>
@@ -206,7 +202,6 @@
         <w:pStyle w:val="a3"/>
         <w:jc w:val="right"/>
         <w:rPr>
-          <w:rFonts w:hint="cs"/>
           <w:lang w:bidi="he-IL"/>
         </w:rPr>
       </w:pPr>
@@ -220,7 +215,6 @@
         </w:numPr>
         <w:bidi/>
         <w:rPr>
-          <w:rFonts w:hint="cs"/>
           <w:sz w:val="24"/>
           <w:szCs w:val="24"/>
           <w:lang w:bidi="he-IL"/>
@@ -455,15 +449,14 @@
           <w:rtl/>
           <w:lang w:bidi="he-IL"/>
         </w:rPr>
-        <w:t>....</w:t>
-      </w:r>
-    </w:p>
-    <w:p>
-      <w:pPr>
-        <w:pStyle w:val="a3"/>
-        <w:bidi/>
-        <w:rPr>
-          <w:rFonts w:hint="cs"/>
+        <w:t xml:space="preserve">בחרנו לעבוד במודל צוות דמוקרטי, בו כל אחד יכול לבטא את עצמו, לשקף את דעותיו לגבי כל מטלה שניתנה לנו, ובכך ניתן לאפשר ריבוי דעות וכך להגיע להחלטה משותפת אחת. </w:t>
+      </w:r>
+    </w:p>
+    <w:p>
+      <w:pPr>
+        <w:pStyle w:val="a3"/>
+        <w:bidi/>
+        <w:rPr>
           <w:sz w:val="24"/>
           <w:szCs w:val="24"/>
           <w:rtl/>
@@ -495,7 +488,6 @@
         <w:pStyle w:val="a3"/>
         <w:bidi/>
         <w:rPr>
-          <w:rFonts w:hint="cs"/>
           <w:sz w:val="24"/>
           <w:szCs w:val="24"/>
         </w:rPr>
@@ -510,22 +502,58 @@
         </w:numPr>
         <w:bidi/>
         <w:rPr>
-          <w:rFonts w:hint="cs"/>
-          <w:sz w:val="24"/>
-          <w:szCs w:val="24"/>
-          <w:lang w:bidi="he-IL"/>
-        </w:rPr>
-      </w:pPr>
-      <w:r>
-        <w:rPr>
-          <w:rFonts w:hint="cs"/>
-          <w:sz w:val="24"/>
-          <w:szCs w:val="24"/>
-          <w:rtl/>
-          <w:lang w:bidi="he-IL"/>
-        </w:rPr>
-        <w:t>...</w:t>
-      </w:r>
+          <w:sz w:val="24"/>
+          <w:szCs w:val="24"/>
+          <w:lang w:bidi="he-IL"/>
+        </w:rPr>
+      </w:pPr>
+      <w:r>
+        <w:rPr>
+          <w:rFonts w:hint="cs"/>
+          <w:sz w:val="24"/>
+          <w:szCs w:val="24"/>
+          <w:rtl/>
+          <w:lang w:bidi="he-IL"/>
+        </w:rPr>
+        <w:t xml:space="preserve">בכל הגשת משימה חדשה אנו עורכים פאנל בו אנו דנים על העבודה כאשר כל חבר צוות מדבר על המטלה כ5 דקות, בזמן זה כל שאר החברים מקשיבים ונותנים פידבקים חיוביים והערות לשיפור, ההחלטה של איך לבצע משימה מסוימת מתקבלת יחד על ידי כל חברי הצוות, ובמידה וישנה מחלוקת בין הצוות אנו עורכים הצבעה דמוקרטית, בזכות העובדה שהמוות שלנו מכיל חמישה אנשים אנו מודעים שבעת מחלוקת אנו נקבל החלטה דמוקרטית </w:t>
+      </w:r>
+      <w:proofErr w:type="spellStart"/>
+      <w:r>
+        <w:rPr>
+          <w:rFonts w:hint="cs"/>
+          <w:sz w:val="24"/>
+          <w:szCs w:val="24"/>
+          <w:rtl/>
+          <w:lang w:bidi="he-IL"/>
+        </w:rPr>
+        <w:t>שויונית</w:t>
+      </w:r>
+      <w:proofErr w:type="spellEnd"/>
+      <w:r>
+        <w:rPr>
+          <w:rFonts w:hint="cs"/>
+          <w:sz w:val="24"/>
+          <w:szCs w:val="24"/>
+          <w:rtl/>
+          <w:lang w:bidi="he-IL"/>
+        </w:rPr>
+        <w:t xml:space="preserve"> על ידי הצבעה של חברי הצוות.</w:t>
+      </w:r>
+    </w:p>
+    <w:p>
+      <w:pPr>
+        <w:pStyle w:val="a3"/>
+        <w:numPr>
+          <w:ilvl w:val="0"/>
+          <w:numId w:val="5"/>
+        </w:numPr>
+        <w:bidi/>
+        <w:rPr>
+          <w:sz w:val="24"/>
+          <w:szCs w:val="24"/>
+          <w:lang w:bidi="he-IL"/>
+        </w:rPr>
+      </w:pPr>
     </w:p>
     <w:p>
       <w:pPr>
@@ -776,7 +804,6 @@
           <w:rtl/>
           <w:lang w:bidi="he-IL"/>
         </w:rPr>
-        <w:lastRenderedPageBreak/>
         <w:t>בכל מפגש מתעדים את המפגש ובנוסף מחלקים  מטלות חדשות במקרה הצורך.</w:t>
       </w:r>
     </w:p>
@@ -906,7 +933,6 @@
         <w:pStyle w:val="a3"/>
         <w:bidi/>
         <w:rPr>
-          <w:rFonts w:hint="cs"/>
           <w:rtl/>
           <w:lang w:bidi="he-IL"/>
         </w:rPr>
@@ -965,7 +991,6 @@
         </w:numPr>
         <w:bidi/>
         <w:rPr>
-          <w:rFonts w:hint="cs"/>
           <w:rtl/>
         </w:rPr>
       </w:pPr>
@@ -1032,7 +1057,6 @@
         </w:numPr>
         <w:bidi/>
         <w:rPr>
-          <w:rFonts w:hint="cs"/>
           <w:sz w:val="24"/>
           <w:szCs w:val="24"/>
           <w:lang w:bidi="he-IL"/>
@@ -1182,14 +1206,7 @@
           <w:rFonts w:hint="cs"/>
           <w:rtl/>
         </w:rPr>
-        <w:t>משאבים -</w:t>
-      </w:r>
-      <w:r>
-        <w:rPr>
-          <w:rFonts w:hint="cs"/>
-          <w:rtl/>
-        </w:rPr>
-        <w:t xml:space="preserve">לאלו משאבים זקוק הצוות כדי להצליח (זמן, ידע , </w:t>
+        <w:t xml:space="preserve">משאבים -לאלו משאבים זקוק הצוות כדי להצליח (זמן, ידע , </w:t>
       </w:r>
       <w:proofErr w:type="spellStart"/>
       <w:r>
@@ -1229,8 +1246,158 @@
           <w:rtl/>
           <w:lang w:bidi="he-IL"/>
         </w:rPr>
-        <w:t>...</w:t>
-      </w:r>
+        <w:t xml:space="preserve">ראשית אנו דואגים לתאם מפגש חד שבועי בימי שלישי, זהו יום בו כל חברי הצוות יכולים לקיים מפגש, בזמן המפגש אנו דנים בעבודה השבועית שיש לבצע ובמשימות האישיות השונות, אנו דואגים לשתף זה את זו עבור המטלות </w:t>
+      </w:r>
+      <w:proofErr w:type="spellStart"/>
+      <w:r>
+        <w:rPr>
+          <w:rFonts w:hint="cs"/>
+          <w:sz w:val="24"/>
+          <w:szCs w:val="24"/>
+          <w:rtl/>
+          <w:lang w:bidi="he-IL"/>
+        </w:rPr>
+        <w:t>וההספקים</w:t>
+      </w:r>
+      <w:proofErr w:type="spellEnd"/>
+      <w:r>
+        <w:rPr>
+          <w:rFonts w:hint="cs"/>
+          <w:sz w:val="24"/>
+          <w:szCs w:val="24"/>
+          <w:rtl/>
+          <w:lang w:bidi="he-IL"/>
+        </w:rPr>
+        <w:t xml:space="preserve"> וכן דואגים לבקש פידבקים על העבודה האישית משאר חברי הצוות, בכך אנו לומדים להשתפר ולשמוע עוד דעות על העבודות </w:t>
+      </w:r>
+      <w:proofErr w:type="spellStart"/>
+      <w:r>
+        <w:rPr>
+          <w:rFonts w:hint="cs"/>
+          <w:sz w:val="24"/>
+          <w:szCs w:val="24"/>
+          <w:rtl/>
+          <w:lang w:bidi="he-IL"/>
+        </w:rPr>
+        <w:t>האשיות</w:t>
+      </w:r>
+      <w:proofErr w:type="spellEnd"/>
+      <w:r>
+        <w:rPr>
+          <w:rFonts w:hint="cs"/>
+          <w:sz w:val="24"/>
+          <w:szCs w:val="24"/>
+          <w:rtl/>
+          <w:lang w:bidi="he-IL"/>
+        </w:rPr>
+        <w:t>.</w:t>
+      </w:r>
+    </w:p>
+    <w:p>
+      <w:pPr>
+        <w:pStyle w:val="a3"/>
+        <w:bidi/>
+        <w:rPr>
+          <w:rFonts w:hint="cs"/>
+          <w:sz w:val="24"/>
+          <w:szCs w:val="24"/>
+          <w:rtl/>
+          <w:lang w:bidi="he-IL"/>
+        </w:rPr>
+      </w:pPr>
+      <w:r>
+        <w:rPr>
+          <w:rFonts w:hint="cs"/>
+          <w:sz w:val="24"/>
+          <w:szCs w:val="24"/>
+          <w:rtl/>
+          <w:lang w:bidi="he-IL"/>
+        </w:rPr>
+        <w:t>נוסף על כך, מהסיבה וחברי הצוות גרים במקומות מרוחקים אנו נוהגים להשתמש בכלים טכנולוגיים בכדי לעבוד יחדיו גם מרחוק כלומר שימוש "</w:t>
+      </w:r>
+      <w:proofErr w:type="spellStart"/>
+      <w:r>
+        <w:rPr>
+          <w:rFonts w:hint="cs"/>
+          <w:sz w:val="24"/>
+          <w:szCs w:val="24"/>
+          <w:rtl/>
+          <w:lang w:bidi="he-IL"/>
+        </w:rPr>
+        <w:t>בסקייפ</w:t>
+      </w:r>
+      <w:proofErr w:type="spellEnd"/>
+      <w:r>
+        <w:rPr>
+          <w:rFonts w:hint="cs"/>
+          <w:sz w:val="24"/>
+          <w:szCs w:val="24"/>
+          <w:rtl/>
+          <w:lang w:bidi="he-IL"/>
+        </w:rPr>
+        <w:t xml:space="preserve">", תוכנת </w:t>
+      </w:r>
+      <w:proofErr w:type="spellStart"/>
+      <w:r>
+        <w:rPr>
+          <w:sz w:val="24"/>
+          <w:szCs w:val="24"/>
+          <w:lang w:bidi="he-IL"/>
+        </w:rPr>
+        <w:t>teamviewer</w:t>
+      </w:r>
+      <w:proofErr w:type="spellEnd"/>
+      <w:r>
+        <w:rPr>
+          <w:sz w:val="24"/>
+          <w:szCs w:val="24"/>
+          <w:lang w:bidi="he-IL"/>
+        </w:rPr>
+        <w:t>"</w:t>
+      </w:r>
+      <w:bookmarkStart w:id="0" w:name="_GoBack"/>
+      <w:bookmarkEnd w:id="0"/>
+      <w:r>
+        <w:rPr>
+          <w:rFonts w:hint="cs"/>
+          <w:sz w:val="24"/>
+          <w:szCs w:val="24"/>
+          <w:rtl/>
+          <w:lang w:bidi="he-IL"/>
+        </w:rPr>
+        <w:t xml:space="preserve">" שמאפשרת לנו לעבוד יחד על משימה מסוימת דרך מספר מחשבים וכמובן שיחות טלפוניות שותפות בין כל חברי הצוות, כמו כן יש לצוות קבוצת </w:t>
+      </w:r>
+      <w:proofErr w:type="spellStart"/>
+      <w:r>
+        <w:rPr>
+          <w:rFonts w:hint="cs"/>
+          <w:sz w:val="24"/>
+          <w:szCs w:val="24"/>
+          <w:rtl/>
+          <w:lang w:bidi="he-IL"/>
+        </w:rPr>
+        <w:t>וואטסאפ</w:t>
+      </w:r>
+      <w:proofErr w:type="spellEnd"/>
+      <w:r>
+        <w:rPr>
+          <w:rFonts w:hint="cs"/>
+          <w:sz w:val="24"/>
+          <w:szCs w:val="24"/>
+          <w:rtl/>
+          <w:lang w:bidi="he-IL"/>
+        </w:rPr>
+        <w:t xml:space="preserve"> שנפתחה עבור עדכונים והתייעצויות לגבי כל המשימות האישיות וכן עדכון סטטוס המשימות.</w:t>
+      </w:r>
+    </w:p>
+    <w:p>
+      <w:pPr>
+        <w:ind w:left="360"/>
+        <w:rPr>
+          <w:sz w:val="24"/>
+          <w:szCs w:val="24"/>
+        </w:rPr>
+      </w:pPr>
     </w:p>
     <w:p>
       <w:pPr>
@@ -1304,7 +1471,6 @@
         <w:pStyle w:val="a3"/>
         <w:bidi/>
         <w:rPr>
-          <w:rFonts w:hint="cs"/>
           <w:sz w:val="24"/>
           <w:szCs w:val="24"/>
           <w:rtl/>
@@ -1381,7 +1547,6 @@
         </w:numPr>
         <w:bidi/>
         <w:rPr>
-          <w:rFonts w:hint="cs"/>
           <w:sz w:val="24"/>
           <w:szCs w:val="24"/>
           <w:lang w:bidi="he-IL"/>
@@ -1463,7 +1628,6 @@
         </w:numPr>
         <w:bidi/>
         <w:rPr>
-          <w:rFonts w:hint="cs"/>
           <w:sz w:val="24"/>
           <w:szCs w:val="24"/>
           <w:lang w:bidi="he-IL"/>
@@ -1555,7 +1719,6 @@
           <w:rtl/>
           <w:lang w:bidi="he-IL"/>
         </w:rPr>
-        <w:lastRenderedPageBreak/>
         <w:t>ניהול סיכונים-</w:t>
       </w:r>
       <w:r>
@@ -1600,18 +1763,8 @@
           <w:rtl/>
           <w:lang w:bidi="he-IL"/>
         </w:rPr>
-        <w:t xml:space="preserve">  וכיו"ב  עבור כל גורם ציינו האם ניתן למנוע וכיצד/במידה ויתממש הסיכון כיצד תטפלו בו</w:t>
-      </w:r>
-      <w:r>
-        <w:rPr>
-          <w:rFonts w:hint="cs"/>
-          <w:rtl/>
-          <w:lang w:bidi="he-IL"/>
-        </w:rPr>
-        <w:t>.</w:t>
-      </w:r>
-      <w:bookmarkStart w:id="0" w:name="_GoBack"/>
-      <w:bookmarkEnd w:id="0"/>
+        <w:t xml:space="preserve">  וכיו"ב  עבור כל גורם ציינו האם ניתן למנוע וכיצד/במידה ויתממש הסיכון כיצד תטפלו בו.</w:t>
+      </w:r>
     </w:p>
     <w:p>
       <w:pPr>
@@ -1646,7 +1799,6 @@
         </w:numPr>
         <w:bidi/>
         <w:rPr>
-          <w:rFonts w:hint="cs"/>
           <w:sz w:val="24"/>
           <w:szCs w:val="24"/>
         </w:rPr>
@@ -1688,7 +1840,6 @@
         <w:pStyle w:val="a3"/>
         <w:bidi/>
         <w:rPr>
-          <w:rFonts w:hint="cs"/>
           <w:sz w:val="24"/>
           <w:szCs w:val="24"/>
           <w:lang w:bidi="he-IL"/>
@@ -1732,7 +1883,6 @@
         <w:pStyle w:val="a3"/>
         <w:bidi/>
         <w:rPr>
-          <w:rFonts w:hint="cs"/>
           <w:sz w:val="24"/>
           <w:szCs w:val="24"/>
         </w:rPr>
@@ -1751,7 +1901,7 @@
 </file>
 
 <file path=word/numbering.xml><?xml version="1.0" encoding="utf-8"?>
-<w:numbering xmlns:wpc="http://schemas.microsoft.com/office/word/2010/wordprocessingCanvas" xmlns:cx="http://schemas.microsoft.com/office/drawing/2014/chartex" xmlns:mc="http://schemas.openxmlformats.org/markup-compatibility/2006" xmlns:o="urn:schemas-microsoft-com:office:office" xmlns:r="http://schemas.openxmlformats.org/officeDocument/2006/relationships" xmlns:m="http://schemas.openxmlformats.org/officeDocument/2006/math" xmlns:v="urn:schemas-microsoft-com:vml" xmlns:wp14="http://schemas.microsoft.com/office/word/2010/wordprocessingDrawing" xmlns:wp="http://schemas.openxmlformats.org/drawingml/2006/wordprocessingDrawing" xmlns:w10="urn:schemas-microsoft-com:office:word" xmlns:w="http://schemas.openxmlformats.org/wordprocessingml/2006/main" xmlns:w14="http://schemas.microsoft.com/office/word/2010/wordml" xmlns:w15="http://schemas.microsoft.com/office/word/2012/wordml" xmlns:w16se="http://schemas.microsoft.com/office/word/2015/wordml/symex" xmlns:wpg="http://schemas.microsoft.com/office/word/2010/wordprocessingGroup" xmlns:wpi="http://schemas.microsoft.com/office/word/2010/wordprocessingInk" xmlns:wne="http://schemas.microsoft.com/office/word/2006/wordml" xmlns:wps="http://schemas.microsoft.com/office/word/2010/wordprocessingShape" mc:Ignorable="w14 w15 w16se wp14">
+<w:numbering xmlns:wpc="http://schemas.microsoft.com/office/word/2010/wordprocessingCanvas" xmlns:cx="http://schemas.microsoft.com/office/drawing/2014/chartex" xmlns:cx1="http://schemas.microsoft.com/office/drawing/2015/9/8/chartex" xmlns:cx2="http://schemas.microsoft.com/office/drawing/2015/10/21/chartex" xmlns:cx3="http://schemas.microsoft.com/office/drawing/2016/5/9/chartex" xmlns:cx4="http://schemas.microsoft.com/office/drawing/2016/5/10/chartex" xmlns:cx5="http://schemas.microsoft.com/office/drawing/2016/5/11/chartex" xmlns:cx6="http://schemas.microsoft.com/office/drawing/2016/5/12/chartex" xmlns:cx7="http://schemas.microsoft.com/office/drawing/2016/5/13/chartex" xmlns:cx8="http://schemas.microsoft.com/office/drawing/2016/5/14/chartex" xmlns:mc="http://schemas.openxmlformats.org/markup-compatibility/2006" xmlns:aink="http://schemas.microsoft.com/office/drawing/2016/ink" xmlns:am3d="http://schemas.microsoft.com/office/drawing/2017/model3d" xmlns:o="urn:schemas-microsoft-com:office:office" xmlns:r="http://schemas.openxmlformats.org/officeDocument/2006/relationships" xmlns:m="http://schemas.openxmlformats.org/officeDocument/2006/math" xmlns:v="urn:schemas-microsoft-com:vml" xmlns:wp14="http://schemas.microsoft.com/office/word/2010/wordprocessingDrawing" xmlns:wp="http://schemas.openxmlformats.org/drawingml/2006/wordprocessingDrawing" xmlns:w10="urn:schemas-microsoft-com:office:word" xmlns:w="http://schemas.openxmlformats.org/wordprocessingml/2006/main" xmlns:w14="http://schemas.microsoft.com/office/word/2010/wordml" xmlns:w15="http://schemas.microsoft.com/office/word/2012/wordml" xmlns:w16cid="http://schemas.microsoft.com/office/word/2016/wordml/cid" xmlns:w16se="http://schemas.microsoft.com/office/word/2015/wordml/symex" xmlns:wpg="http://schemas.microsoft.com/office/word/2010/wordprocessingGroup" xmlns:wpi="http://schemas.microsoft.com/office/word/2010/wordprocessingInk" xmlns:wne="http://schemas.microsoft.com/office/word/2006/wordml" xmlns:wps="http://schemas.microsoft.com/office/word/2010/wordprocessingShape" mc:Ignorable="w14 w15 w16se w16cid wp14">
   <w:abstractNum w:abstractNumId="0" w15:restartNumberingAfterBreak="0">
     <w:nsid w:val="105965A9"/>
     <w:multiLevelType w:val="hybridMultilevel"/>
@@ -2240,7 +2390,7 @@
 </file>
 
 <file path=word/styles.xml><?xml version="1.0" encoding="utf-8"?>
-<w:styles xmlns:mc="http://schemas.openxmlformats.org/markup-compatibility/2006" xmlns:r="http://schemas.openxmlformats.org/officeDocument/2006/relationships" xmlns:w="http://schemas.openxmlformats.org/wordprocessingml/2006/main" xmlns:w14="http://schemas.microsoft.com/office/word/2010/wordml" xmlns:w15="http://schemas.microsoft.com/office/word/2012/wordml" xmlns:w16se="http://schemas.microsoft.com/office/word/2015/wordml/symex" mc:Ignorable="w14 w15 w16se">
+<w:styles xmlns:mc="http://schemas.openxmlformats.org/markup-compatibility/2006" xmlns:r="http://schemas.openxmlformats.org/officeDocument/2006/relationships" xmlns:w="http://schemas.openxmlformats.org/wordprocessingml/2006/main" xmlns:w14="http://schemas.microsoft.com/office/word/2010/wordml" xmlns:w15="http://schemas.microsoft.com/office/word/2012/wordml" xmlns:w16cid="http://schemas.microsoft.com/office/word/2016/wordml/cid" xmlns:w16se="http://schemas.microsoft.com/office/word/2015/wordml/symex" mc:Ignorable="w14 w15 w16se w16cid">
   <w:docDefaults>
     <w:rPrDefault>
       <w:rPr>
@@ -2256,7 +2406,7 @@
       </w:pPr>
     </w:pPrDefault>
   </w:docDefaults>
-  <w:latentStyles w:defLockedState="0" w:defUIPriority="99" w:defSemiHidden="0" w:defUnhideWhenUsed="0" w:defQFormat="0" w:count="371">
+  <w:latentStyles w:defLockedState="0" w:defUIPriority="99" w:defSemiHidden="0" w:defUnhideWhenUsed="0" w:defQFormat="0" w:count="376">
     <w:lsdException w:name="Normal" w:uiPriority="0" w:qFormat="1"/>
     <w:lsdException w:name="heading 1" w:uiPriority="9" w:qFormat="1"/>
     <w:lsdException w:name="heading 2" w:semiHidden="1" w:uiPriority="9" w:unhideWhenUsed="1" w:qFormat="1"/>
@@ -2362,7 +2512,6 @@
     <w:lsdException w:name="HTML Sample" w:semiHidden="1" w:unhideWhenUsed="1"/>
     <w:lsdException w:name="HTML Typewriter" w:semiHidden="1" w:unhideWhenUsed="1"/>
     <w:lsdException w:name="HTML Variable" w:semiHidden="1" w:unhideWhenUsed="1"/>
-    <w:lsdException w:name="Normal Table" w:semiHidden="1" w:unhideWhenUsed="1"/>
     <w:lsdException w:name="annotation subject" w:semiHidden="1" w:unhideWhenUsed="1"/>
     <w:lsdException w:name="No List" w:semiHidden="1" w:unhideWhenUsed="1"/>
     <w:lsdException w:name="Outline List 1" w:semiHidden="1" w:unhideWhenUsed="1"/>
@@ -2405,11 +2554,8 @@
     <w:lsdException w:name="Table Contemporary" w:semiHidden="1" w:unhideWhenUsed="1"/>
     <w:lsdException w:name="Table Elegant" w:semiHidden="1" w:unhideWhenUsed="1"/>
     <w:lsdException w:name="Table Professional" w:semiHidden="1" w:unhideWhenUsed="1"/>
-    <w:lsdException w:name="Table Subtle 1" w:semiHidden="1" w:unhideWhenUsed="1"/>
     <w:lsdException w:name="Table Subtle 2" w:semiHidden="1" w:unhideWhenUsed="1"/>
     <w:lsdException w:name="Table Web 1" w:semiHidden="1" w:unhideWhenUsed="1"/>
-    <w:lsdException w:name="Table Web 2" w:semiHidden="1" w:unhideWhenUsed="1"/>
-    <w:lsdException w:name="Table Web 3" w:semiHidden="1" w:unhideWhenUsed="1"/>
     <w:lsdException w:name="Balloon Text" w:semiHidden="1" w:unhideWhenUsed="1"/>
     <w:lsdException w:name="Table Grid" w:uiPriority="39"/>
     <w:lsdException w:name="Table Theme" w:semiHidden="1" w:unhideWhenUsed="1"/>
@@ -2628,6 +2774,11 @@
     <w:lsdException w:name="List Table 5 Dark Accent 6" w:uiPriority="50"/>
     <w:lsdException w:name="List Table 6 Colorful Accent 6" w:uiPriority="51"/>
     <w:lsdException w:name="List Table 7 Colorful Accent 6" w:uiPriority="52"/>
+    <w:lsdException w:name="Mention" w:semiHidden="1" w:unhideWhenUsed="1"/>
+    <w:lsdException w:name="Smart Hyperlink" w:semiHidden="1" w:unhideWhenUsed="1"/>
+    <w:lsdException w:name="Hashtag" w:semiHidden="1" w:unhideWhenUsed="1"/>
+    <w:lsdException w:name="Unresolved Mention" w:semiHidden="1" w:unhideWhenUsed="1"/>
+    <w:lsdException w:name="Smart Link" w:semiHidden="1" w:unhideWhenUsed="1"/>
   </w:latentStyles>
   <w:style w:type="paragraph" w:default="1" w:styleId="a">
     <w:name w:val="Normal"/>

</xml_diff>